<commit_message>
Added main_page_diagram, removed css style sheet and moved css to main.html
</commit_message>
<xml_diff>
--- a/ProjectPlan.docx
+++ b/ProjectPlan.docx
@@ -11,23 +11,13 @@
           <w:lang w:val="en-US"/>
         </w:rPr>
       </w:pPr>
-      <w:proofErr w:type="spellStart"/>
       <w:r>
         <w:rPr>
           <w:sz w:val="28"/>
           <w:szCs w:val="28"/>
           <w:lang w:val="en-US"/>
         </w:rPr>
-        <w:t>Javascript</w:t>
-      </w:r>
-      <w:proofErr w:type="spellEnd"/>
-      <w:r>
-        <w:rPr>
-          <w:sz w:val="28"/>
-          <w:szCs w:val="28"/>
-          <w:lang w:val="en-US"/>
-        </w:rPr>
-        <w:t xml:space="preserve"> </w:t>
+        <w:t xml:space="preserve">Javascript </w:t>
       </w:r>
       <w:r>
         <w:rPr>
@@ -97,6 +87,216 @@
           <w:lang w:val="en-US"/>
         </w:rPr>
       </w:pPr>
+    </w:p>
+    <w:p>
+      <w:pPr>
+        <w:tabs>
+          <w:tab w:val="left" w:pos="2265"/>
+        </w:tabs>
+        <w:jc w:val="center"/>
+        <w:rPr>
+          <w:sz w:val="24"/>
+          <w:szCs w:val="24"/>
+          <w:lang w:val="en-US"/>
+        </w:rPr>
+      </w:pPr>
+      <w:r>
+        <w:rPr>
+          <w:sz w:val="24"/>
+          <w:szCs w:val="24"/>
+          <w:lang w:val="en-US"/>
+        </w:rPr>
+        <w:t>Our website will be a Trivia website about the hit game, League of Legends.</w:t>
+      </w:r>
+    </w:p>
+    <w:p>
+      <w:pPr>
+        <w:tabs>
+          <w:tab w:val="left" w:pos="2265"/>
+        </w:tabs>
+        <w:jc w:val="center"/>
+        <w:rPr>
+          <w:sz w:val="24"/>
+          <w:szCs w:val="24"/>
+          <w:lang w:val="en-US"/>
+        </w:rPr>
+      </w:pPr>
+      <w:r>
+        <w:rPr>
+          <w:sz w:val="24"/>
+          <w:szCs w:val="24"/>
+          <w:lang w:val="en-US"/>
+        </w:rPr>
+        <w:t xml:space="preserve">We will have 3 pages of trivia questions. The home page will be where you can guess a champion based on an ability icon. The second page will be where you can guess a champion based on a voiceline they say in game. The third page will be </w:t>
+      </w:r>
+      <w:r>
+        <w:rPr>
+          <w:sz w:val="24"/>
+          <w:szCs w:val="24"/>
+          <w:lang w:val="en-US"/>
+        </w:rPr>
+        <w:t>where you can guess a champion based on the name of their ability.</w:t>
+      </w:r>
+      <w:r>
+        <w:rPr>
+          <w:sz w:val="24"/>
+          <w:szCs w:val="24"/>
+          <w:lang w:val="en-US"/>
+        </w:rPr>
+        <w:t xml:space="preserve"> </w:t>
+      </w:r>
+    </w:p>
+    <w:p>
+      <w:pPr>
+        <w:tabs>
+          <w:tab w:val="left" w:pos="2265"/>
+        </w:tabs>
+        <w:jc w:val="center"/>
+        <w:rPr>
+          <w:sz w:val="24"/>
+          <w:szCs w:val="24"/>
+          <w:lang w:val="en-US"/>
+        </w:rPr>
+      </w:pPr>
+      <w:r>
+        <w:rPr>
+          <w:sz w:val="24"/>
+          <w:szCs w:val="24"/>
+          <w:lang w:val="en-US"/>
+        </w:rPr>
+        <w:drawing>
+          <wp:inline distT="0" distB="0" distL="0" distR="0" wp14:anchorId="34D2F743" wp14:editId="49AC46AB">
+            <wp:extent cx="5943600" cy="2402205"/>
+            <wp:effectExtent l="0" t="0" r="0" b="0"/>
+            <wp:docPr id="1" name="Picture 1"/>
+            <wp:cNvGraphicFramePr>
+              <a:graphicFrameLocks xmlns:a="http://schemas.openxmlformats.org/drawingml/2006/main" noChangeAspect="1"/>
+            </wp:cNvGraphicFramePr>
+            <a:graphic xmlns:a="http://schemas.openxmlformats.org/drawingml/2006/main">
+              <a:graphicData uri="http://schemas.openxmlformats.org/drawingml/2006/picture">
+                <pic:pic xmlns:pic="http://schemas.openxmlformats.org/drawingml/2006/picture">
+                  <pic:nvPicPr>
+                    <pic:cNvPr id="1" name=""/>
+                    <pic:cNvPicPr/>
+                  </pic:nvPicPr>
+                  <pic:blipFill>
+                    <a:blip r:embed="rId4"/>
+                    <a:stretch>
+                      <a:fillRect/>
+                    </a:stretch>
+                  </pic:blipFill>
+                  <pic:spPr>
+                    <a:xfrm>
+                      <a:off x="0" y="0"/>
+                      <a:ext cx="5943600" cy="2402205"/>
+                    </a:xfrm>
+                    <a:prstGeom prst="rect">
+                      <a:avLst/>
+                    </a:prstGeom>
+                  </pic:spPr>
+                </pic:pic>
+              </a:graphicData>
+            </a:graphic>
+          </wp:inline>
+        </w:drawing>
+      </w:r>
+    </w:p>
+    <w:p>
+      <w:pPr>
+        <w:tabs>
+          <w:tab w:val="left" w:pos="2265"/>
+        </w:tabs>
+        <w:jc w:val="center"/>
+        <w:rPr>
+          <w:i/>
+          <w:iCs/>
+          <w:sz w:val="20"/>
+          <w:szCs w:val="20"/>
+          <w:lang w:val="en-US"/>
+        </w:rPr>
+      </w:pPr>
+      <w:r>
+        <w:rPr>
+          <w:i/>
+          <w:iCs/>
+          <w:sz w:val="20"/>
+          <w:szCs w:val="20"/>
+          <w:lang w:val="en-US"/>
+        </w:rPr>
+        <w:t>Above: Mockup diagram of website homepage</w:t>
+      </w:r>
+    </w:p>
+    <w:p>
+      <w:pPr>
+        <w:tabs>
+          <w:tab w:val="left" w:pos="2265"/>
+        </w:tabs>
+        <w:jc w:val="center"/>
+        <w:rPr>
+          <w:i/>
+          <w:iCs/>
+          <w:sz w:val="20"/>
+          <w:szCs w:val="20"/>
+          <w:lang w:val="en-US"/>
+        </w:rPr>
+      </w:pPr>
+    </w:p>
+    <w:p>
+      <w:pPr>
+        <w:tabs>
+          <w:tab w:val="left" w:pos="2265"/>
+        </w:tabs>
+      </w:pPr>
+      <w:r>
+        <w:rPr>
+          <w:sz w:val="24"/>
+          <w:szCs w:val="24"/>
+          <w:lang w:val="en-US"/>
+        </w:rPr>
+        <w:t>The majority of the files needed can come directly from the game files of League of Legends, or from the League of Legends fandom website</w:t>
+      </w:r>
+      <w:r>
+        <w:rPr>
+          <w:sz w:val="24"/>
+          <w:szCs w:val="24"/>
+          <w:lang w:val="en-US"/>
+        </w:rPr>
+        <w:t xml:space="preserve">, </w:t>
+      </w:r>
+      <w:hyperlink r:id="rId5" w:history="1">
+        <w:r>
+          <w:rPr>
+            <w:rStyle w:val="Hyperlink"/>
+          </w:rPr>
+          <w:t>https://leagueoflegends.fandom.com/wiki/Champion</w:t>
+        </w:r>
+      </w:hyperlink>
+    </w:p>
+    <w:p>
+      <w:pPr>
+        <w:tabs>
+          <w:tab w:val="left" w:pos="2265"/>
+        </w:tabs>
+      </w:pPr>
+      <w:r>
+        <w:rPr>
+          <w:sz w:val="24"/>
+          <w:szCs w:val="24"/>
+          <w:lang w:val="en-US"/>
+        </w:rPr>
+        <w:t xml:space="preserve">Here is a link to the repository for our project: </w:t>
+      </w:r>
+      <w:hyperlink r:id="rId6" w:history="1">
+        <w:r>
+          <w:rPr>
+            <w:rStyle w:val="Hyperlink"/>
+          </w:rPr>
+          <w:t>https://github.com/AvocadoSteam/CP1210TriviaSite</w:t>
+        </w:r>
+      </w:hyperlink>
+      <w:r>
+        <w:t xml:space="preserve"> It is a private repository, so we will need your Github username so we can add you to it.</w:t>
+      </w:r>
     </w:p>
     <w:sectPr>
       <w:pgSz w:w="12240" w:h="15840"/>
@@ -534,6 +734,18 @@
     <w:semiHidden/>
     <w:unhideWhenUsed/>
   </w:style>
+  <w:style w:type="character" w:styleId="Hyperlink">
+    <w:name w:val="Hyperlink"/>
+    <w:basedOn w:val="DefaultParagraphFont"/>
+    <w:uiPriority w:val="99"/>
+    <w:semiHidden/>
+    <w:unhideWhenUsed/>
+    <w:rsid w:val="00D477ED"/>
+    <w:rPr>
+      <w:color w:val="0000FF"/>
+      <w:u w:val="single"/>
+    </w:rPr>
+  </w:style>
 </w:styles>
 </file>
 

</xml_diff>